<commit_message>
Hoàn thiện slide và report. Sửa đáp án câu hỏi
</commit_message>
<xml_diff>
--- a/bai-tap/Câu hỏi trên lớp.docx
+++ b/bai-tap/Câu hỏi trên lớp.docx
@@ -595,185 +595,185 @@
         </w:rPr>
         <w:t>. Tăng hiệu suất</w:t>
       </w:r>
+    </w:p>
+    <w:p>
+      <w:pPr>
+        <w:rPr>
+          <w:lang w:val="en-US"/>
+        </w:rPr>
+      </w:pPr>
+      <w:r>
+        <w:rPr>
+          <w:lang w:val="en-US"/>
+        </w:rPr>
+        <w:t>c</w:t>
+      </w:r>
+      <w:r>
+        <w:rPr>
+          <w:lang w:val="en-US"/>
+        </w:rPr>
+        <w:t>. Giảm hiệu suất</w:t>
+      </w:r>
+    </w:p>
+    <w:p>
+      <w:pPr>
+        <w:rPr>
+          <w:lang w:val="en-US"/>
+        </w:rPr>
+      </w:pPr>
+      <w:r>
+        <w:rPr>
+          <w:lang w:val="en-US"/>
+        </w:rPr>
+        <w:t>d</w:t>
+      </w:r>
+      <w:r>
+        <w:rPr>
+          <w:lang w:val="en-US"/>
+        </w:rPr>
+        <w:t>. Tùy thuộc vào thuật toán sắp xếp được sử dụng</w:t>
+      </w:r>
+    </w:p>
+    <w:p>
+      <w:pPr>
+        <w:rPr>
+          <w:lang w:val="en-US"/>
+        </w:rPr>
+      </w:pPr>
+      <w:r>
+        <w:rPr>
+          <w:lang w:val="en-US"/>
+        </w:rPr>
+        <w:t>Đáp án:</w:t>
+      </w:r>
+    </w:p>
+    <w:p>
+      <w:pPr>
+        <w:pStyle w:val="ListParagraph"/>
+        <w:numPr>
+          <w:ilvl w:val="0"/>
+          <w:numId w:val="5"/>
+        </w:numPr>
+        <w:rPr>
+          <w:lang w:val="en-US"/>
+        </w:rPr>
+      </w:pPr>
+      <w:r>
+        <w:rPr>
+          <w:lang w:val="en-US"/>
+        </w:rPr>
+        <w:t>C</w:t>
+      </w:r>
+    </w:p>
+    <w:p>
+      <w:pPr>
+        <w:pStyle w:val="ListParagraph"/>
+        <w:numPr>
+          <w:ilvl w:val="0"/>
+          <w:numId w:val="5"/>
+        </w:numPr>
+        <w:rPr>
+          <w:lang w:val="en-US"/>
+        </w:rPr>
+      </w:pPr>
+      <w:r>
+        <w:rPr>
+          <w:lang w:val="en-US"/>
+        </w:rPr>
+        <w:t>A</w:t>
+      </w:r>
+    </w:p>
+    <w:p>
+      <w:pPr>
+        <w:pStyle w:val="ListParagraph"/>
+        <w:numPr>
+          <w:ilvl w:val="0"/>
+          <w:numId w:val="5"/>
+        </w:numPr>
+        <w:rPr>
+          <w:lang w:val="en-US"/>
+        </w:rPr>
+      </w:pPr>
+      <w:r>
+        <w:rPr>
+          <w:lang w:val="en-US"/>
+        </w:rPr>
+        <w:t>D</w:t>
+      </w:r>
+    </w:p>
+    <w:p>
+      <w:pPr>
+        <w:pStyle w:val="ListParagraph"/>
+        <w:numPr>
+          <w:ilvl w:val="0"/>
+          <w:numId w:val="5"/>
+        </w:numPr>
+        <w:rPr>
+          <w:lang w:val="en-US"/>
+        </w:rPr>
+      </w:pPr>
+      <w:r>
+        <w:rPr>
+          <w:lang w:val="en-US"/>
+        </w:rPr>
+        <w:t>B</w:t>
+      </w:r>
+    </w:p>
+    <w:p>
+      <w:pPr>
+        <w:pStyle w:val="ListParagraph"/>
+        <w:numPr>
+          <w:ilvl w:val="0"/>
+          <w:numId w:val="5"/>
+        </w:numPr>
+        <w:rPr>
+          <w:lang w:val="en-US"/>
+        </w:rPr>
+      </w:pPr>
+      <w:r>
+        <w:rPr>
+          <w:lang w:val="en-US"/>
+        </w:rPr>
+        <w:t>D</w:t>
+      </w:r>
+    </w:p>
+    <w:p>
+      <w:pPr>
+        <w:pStyle w:val="ListParagraph"/>
+        <w:numPr>
+          <w:ilvl w:val="0"/>
+          <w:numId w:val="5"/>
+        </w:numPr>
+        <w:rPr>
+          <w:lang w:val="en-US"/>
+        </w:rPr>
+      </w:pPr>
+      <w:r>
+        <w:rPr>
+          <w:lang w:val="en-US"/>
+        </w:rPr>
+        <w:t>A</w:t>
+      </w:r>
+    </w:p>
+    <w:p>
+      <w:pPr>
+        <w:pStyle w:val="ListParagraph"/>
+        <w:numPr>
+          <w:ilvl w:val="0"/>
+          <w:numId w:val="5"/>
+        </w:numPr>
+        <w:rPr>
+          <w:lang w:val="en-US"/>
+        </w:rPr>
+      </w:pPr>
+      <w:r>
+        <w:rPr>
+          <w:lang w:val="en-US"/>
+        </w:rPr>
+        <w:t>D</w:t>
+      </w:r>
       <w:bookmarkStart w:id="0" w:name="_GoBack"/>
       <w:bookmarkEnd w:id="0"/>
-    </w:p>
-    <w:p>
-      <w:pPr>
-        <w:rPr>
-          <w:lang w:val="en-US"/>
-        </w:rPr>
-      </w:pPr>
-      <w:r>
-        <w:rPr>
-          <w:lang w:val="en-US"/>
-        </w:rPr>
-        <w:t>c</w:t>
-      </w:r>
-      <w:r>
-        <w:rPr>
-          <w:lang w:val="en-US"/>
-        </w:rPr>
-        <w:t>. Giảm hiệu suất</w:t>
-      </w:r>
-    </w:p>
-    <w:p>
-      <w:pPr>
-        <w:rPr>
-          <w:lang w:val="en-US"/>
-        </w:rPr>
-      </w:pPr>
-      <w:r>
-        <w:rPr>
-          <w:lang w:val="en-US"/>
-        </w:rPr>
-        <w:t>d</w:t>
-      </w:r>
-      <w:r>
-        <w:rPr>
-          <w:lang w:val="en-US"/>
-        </w:rPr>
-        <w:t>. Tùy thuộc vào thuật toán sắp xếp được sử dụng</w:t>
-      </w:r>
-    </w:p>
-    <w:p>
-      <w:pPr>
-        <w:rPr>
-          <w:lang w:val="en-US"/>
-        </w:rPr>
-      </w:pPr>
-      <w:r>
-        <w:rPr>
-          <w:lang w:val="en-US"/>
-        </w:rPr>
-        <w:t>Đáp án:</w:t>
-      </w:r>
-    </w:p>
-    <w:p>
-      <w:pPr>
-        <w:pStyle w:val="ListParagraph"/>
-        <w:numPr>
-          <w:ilvl w:val="0"/>
-          <w:numId w:val="5"/>
-        </w:numPr>
-        <w:rPr>
-          <w:lang w:val="en-US"/>
-        </w:rPr>
-      </w:pPr>
-      <w:r>
-        <w:rPr>
-          <w:lang w:val="en-US"/>
-        </w:rPr>
-        <w:t>C</w:t>
-      </w:r>
-    </w:p>
-    <w:p>
-      <w:pPr>
-        <w:pStyle w:val="ListParagraph"/>
-        <w:numPr>
-          <w:ilvl w:val="0"/>
-          <w:numId w:val="5"/>
-        </w:numPr>
-        <w:rPr>
-          <w:lang w:val="en-US"/>
-        </w:rPr>
-      </w:pPr>
-      <w:r>
-        <w:rPr>
-          <w:lang w:val="en-US"/>
-        </w:rPr>
-        <w:t>A</w:t>
-      </w:r>
-    </w:p>
-    <w:p>
-      <w:pPr>
-        <w:pStyle w:val="ListParagraph"/>
-        <w:numPr>
-          <w:ilvl w:val="0"/>
-          <w:numId w:val="5"/>
-        </w:numPr>
-        <w:rPr>
-          <w:lang w:val="en-US"/>
-        </w:rPr>
-      </w:pPr>
-      <w:r>
-        <w:rPr>
-          <w:lang w:val="en-US"/>
-        </w:rPr>
-        <w:t>D</w:t>
-      </w:r>
-    </w:p>
-    <w:p>
-      <w:pPr>
-        <w:pStyle w:val="ListParagraph"/>
-        <w:numPr>
-          <w:ilvl w:val="0"/>
-          <w:numId w:val="5"/>
-        </w:numPr>
-        <w:rPr>
-          <w:lang w:val="en-US"/>
-        </w:rPr>
-      </w:pPr>
-      <w:r>
-        <w:rPr>
-          <w:lang w:val="en-US"/>
-        </w:rPr>
-        <w:t>B</w:t>
-      </w:r>
-    </w:p>
-    <w:p>
-      <w:pPr>
-        <w:pStyle w:val="ListParagraph"/>
-        <w:numPr>
-          <w:ilvl w:val="0"/>
-          <w:numId w:val="5"/>
-        </w:numPr>
-        <w:rPr>
-          <w:lang w:val="en-US"/>
-        </w:rPr>
-      </w:pPr>
-      <w:r>
-        <w:rPr>
-          <w:lang w:val="en-US"/>
-        </w:rPr>
-        <w:t>D</w:t>
-      </w:r>
-    </w:p>
-    <w:p>
-      <w:pPr>
-        <w:pStyle w:val="ListParagraph"/>
-        <w:numPr>
-          <w:ilvl w:val="0"/>
-          <w:numId w:val="5"/>
-        </w:numPr>
-        <w:rPr>
-          <w:lang w:val="en-US"/>
-        </w:rPr>
-      </w:pPr>
-      <w:r>
-        <w:rPr>
-          <w:lang w:val="en-US"/>
-        </w:rPr>
-        <w:t>A</w:t>
-      </w:r>
-    </w:p>
-    <w:p>
-      <w:pPr>
-        <w:pStyle w:val="ListParagraph"/>
-        <w:numPr>
-          <w:ilvl w:val="0"/>
-          <w:numId w:val="5"/>
-        </w:numPr>
-        <w:rPr>
-          <w:lang w:val="en-US"/>
-        </w:rPr>
-      </w:pPr>
-      <w:r>
-        <w:rPr>
-          <w:lang w:val="en-US"/>
-        </w:rPr>
-        <w:t>C</w:t>
-      </w:r>
     </w:p>
     <w:sectPr>
       <w:pgSz w:w="12240" w:h="15840"/>

</xml_diff>